<commit_message>
Modified getPredictedGamma to incorporate Sidrats changes. Also modified plotGammaTuningCurves to display the tuning curves
</commit_message>
<xml_diff>
--- a/ReadMe.docx
+++ b/ReadMe.docx
@@ -8,20 +8,6 @@
           <w:lang w:val="en-US"/>
         </w:rPr>
       </w:pPr>
-    </w:p>
-    <w:p>
-      <w:pPr>
-        <w:rPr>
-          <w:lang w:val="en-US"/>
-        </w:rPr>
-      </w:pPr>
-    </w:p>
-    <w:p>
-      <w:pPr>
-        <w:rPr>
-          <w:lang w:val="en-US"/>
-        </w:rPr>
-      </w:pPr>
       <w:r>
         <w:rPr>
           <w:lang w:val="en-US"/>
@@ -350,7 +336,19 @@
         <w:rPr>
           <w:lang w:val="en-US"/>
         </w:rPr>
-        <w:t xml:space="preserve"> – return the energy</w:t>
+        <w:t xml:space="preserve"> – return</w:t>
+      </w:r>
+      <w:r>
+        <w:rPr>
+          <w:lang w:val="en-US"/>
+        </w:rPr>
+        <w:t>s</w:t>
+      </w:r>
+      <w:r>
+        <w:rPr>
+          <w:lang w:val="en-US"/>
+        </w:rPr>
+        <w:t xml:space="preserve"> the energy</w:t>
       </w:r>
       <w:r>
         <w:rPr>
@@ -429,26 +427,6 @@
           <w:lang w:val="en-US"/>
         </w:rPr>
         <w:t>getPredictedGamma</w:t>
-      </w:r>
-      <w:proofErr w:type="spellEnd"/>
-    </w:p>
-    <w:p>
-      <w:pPr>
-        <w:pStyle w:val="ListParagraph"/>
-        <w:numPr>
-          <w:ilvl w:val="1"/>
-          <w:numId w:val="1"/>
-        </w:numPr>
-        <w:rPr>
-          <w:lang w:val="en-US"/>
-        </w:rPr>
-      </w:pPr>
-      <w:proofErr w:type="spellStart"/>
-      <w:r>
-        <w:rPr>
-          <w:lang w:val="en-US"/>
-        </w:rPr>
-        <w:t>getGammaParameters</w:t>
       </w:r>
       <w:proofErr w:type="spellEnd"/>
     </w:p>

</xml_diff>

<commit_message>
Adding option to compute and display correlations for all electrodes
</commit_message>
<xml_diff>
--- a/ReadMe.docx
+++ b/ReadMe.docx
@@ -44,14 +44,12 @@
           <w:lang w:val="en-US"/>
         </w:rPr>
       </w:pPr>
-      <w:proofErr w:type="spellStart"/>
       <w:r>
         <w:rPr>
           <w:lang w:val="en-US"/>
         </w:rPr>
         <w:t>getExperimentalDetails</w:t>
       </w:r>
-      <w:proofErr w:type="spellEnd"/>
       <w:r>
         <w:rPr>
           <w:lang w:val="en-US"/>
@@ -76,14 +74,18 @@
           <w:lang w:val="en-US"/>
         </w:rPr>
       </w:pPr>
-      <w:proofErr w:type="spellStart"/>
-      <w:r>
-        <w:rPr>
-          <w:lang w:val="en-US"/>
-        </w:rPr>
-        <w:t>getMonitorDetails</w:t>
-      </w:r>
-      <w:proofErr w:type="spellEnd"/>
+      <w:r>
+        <w:rPr>
+          <w:lang w:val="en-US"/>
+        </w:rPr>
+        <w:t xml:space="preserve">getMonitorDetails </w:t>
+      </w:r>
+      <w:r>
+        <w:rPr>
+          <w:lang w:val="en-US"/>
+        </w:rPr>
+        <w:t>–</w:t>
+      </w:r>
       <w:r>
         <w:rPr>
           <w:lang w:val="en-US"/>
@@ -94,7 +96,247 @@
         <w:rPr>
           <w:lang w:val="en-US"/>
         </w:rPr>
-        <w:t>–</w:t>
+        <w:t>specifications of the monitor that was used to display the images</w:t>
+      </w:r>
+    </w:p>
+    <w:p>
+      <w:pPr>
+        <w:pStyle w:val="ListParagraph"/>
+        <w:ind w:left="1080"/>
+        <w:rPr>
+          <w:lang w:val="en-US"/>
+        </w:rPr>
+      </w:pPr>
+    </w:p>
+    <w:p>
+      <w:pPr>
+        <w:pStyle w:val="ListParagraph"/>
+        <w:numPr>
+          <w:ilvl w:val="0"/>
+          <w:numId w:val="1"/>
+        </w:numPr>
+        <w:rPr>
+          <w:lang w:val="en-US"/>
+        </w:rPr>
+      </w:pPr>
+      <w:r>
+        <w:rPr>
+          <w:lang w:val="en-US"/>
+        </w:rPr>
+        <w:t>Programs to view data and images</w:t>
+      </w:r>
+    </w:p>
+    <w:p>
+      <w:pPr>
+        <w:pStyle w:val="ListParagraph"/>
+        <w:numPr>
+          <w:ilvl w:val="1"/>
+          <w:numId w:val="1"/>
+        </w:numPr>
+        <w:rPr>
+          <w:lang w:val="en-US"/>
+        </w:rPr>
+      </w:pPr>
+      <w:r>
+        <w:rPr>
+          <w:lang w:val="en-US"/>
+        </w:rPr>
+        <w:t>displaySingleChannelNaturalImages</w:t>
+      </w:r>
+      <w:r>
+        <w:rPr>
+          <w:lang w:val="en-US"/>
+        </w:rPr>
+        <w:t xml:space="preserve"> –</w:t>
+      </w:r>
+      <w:r>
+        <w:rPr>
+          <w:lang w:val="en-US"/>
+        </w:rPr>
+        <w:t xml:space="preserve"> A GUI to</w:t>
+      </w:r>
+      <w:r>
+        <w:rPr>
+          <w:lang w:val="en-US"/>
+        </w:rPr>
+        <w:t xml:space="preserve"> display raster plots</w:t>
+      </w:r>
+      <w:r>
+        <w:rPr>
+          <w:lang w:val="en-US"/>
+        </w:rPr>
+        <w:t xml:space="preserve">, </w:t>
+      </w:r>
+      <w:r>
+        <w:rPr>
+          <w:lang w:val="en-US"/>
+        </w:rPr>
+        <w:t xml:space="preserve">ERPs and TF plots </w:t>
+      </w:r>
+      <w:r>
+        <w:rPr>
+          <w:lang w:val="en-US"/>
+        </w:rPr>
+        <w:t>for the specified dataset.</w:t>
+      </w:r>
+      <w:r>
+        <w:rPr>
+          <w:lang w:val="en-US"/>
+        </w:rPr>
+        <w:t xml:space="preserve"> The data is assumed to be outside this folder in a separate folder called data. </w:t>
+      </w:r>
+      <w:r>
+        <w:rPr>
+          <w:lang w:val="en-US"/>
+        </w:rPr>
+        <w:t xml:space="preserve">The data folder contains subfolders </w:t>
+      </w:r>
+      <w:r>
+        <w:rPr>
+          <w:lang w:val="en-US"/>
+        </w:rPr>
+        <w:t>containing monkey data, RF centers and images.</w:t>
+      </w:r>
+    </w:p>
+    <w:p>
+      <w:pPr>
+        <w:pStyle w:val="ListParagraph"/>
+        <w:numPr>
+          <w:ilvl w:val="1"/>
+          <w:numId w:val="1"/>
+        </w:numPr>
+        <w:rPr>
+          <w:lang w:val="en-US"/>
+        </w:rPr>
+      </w:pPr>
+      <w:r>
+        <w:rPr>
+          <w:lang w:val="en-US"/>
+        </w:rPr>
+        <w:t xml:space="preserve">getImagePatches – returns </w:t>
+      </w:r>
+      <w:r>
+        <w:rPr>
+          <w:lang w:val="en-US"/>
+        </w:rPr>
+        <w:t xml:space="preserve">a portion of the image that is centered around the RF of </w:t>
+      </w:r>
+      <w:r>
+        <w:rPr>
+          <w:lang w:val="en-US"/>
+        </w:rPr>
+        <w:t>a specified electrode. Called by displaySingleChannelNaturalImages.</w:t>
+      </w:r>
+    </w:p>
+    <w:p>
+      <w:pPr>
+        <w:pStyle w:val="ListParagraph"/>
+        <w:ind w:left="1069"/>
+        <w:rPr>
+          <w:lang w:val="en-US"/>
+        </w:rPr>
+      </w:pPr>
+    </w:p>
+    <w:p>
+      <w:pPr>
+        <w:pStyle w:val="ListParagraph"/>
+        <w:numPr>
+          <w:ilvl w:val="0"/>
+          <w:numId w:val="1"/>
+        </w:numPr>
+        <w:rPr>
+          <w:lang w:val="en-US"/>
+        </w:rPr>
+      </w:pPr>
+      <w:r>
+        <w:rPr>
+          <w:lang w:val="en-US"/>
+        </w:rPr>
+        <w:t xml:space="preserve">Programs to </w:t>
+      </w:r>
+      <w:r>
+        <w:rPr>
+          <w:lang w:val="en-US"/>
+        </w:rPr>
+        <w:t>save</w:t>
+      </w:r>
+      <w:r>
+        <w:rPr>
+          <w:lang w:val="en-US"/>
+        </w:rPr>
+        <w:t xml:space="preserve"> gamma</w:t>
+      </w:r>
+    </w:p>
+    <w:p>
+      <w:pPr>
+        <w:pStyle w:val="ListParagraph"/>
+        <w:numPr>
+          <w:ilvl w:val="1"/>
+          <w:numId w:val="1"/>
+        </w:numPr>
+        <w:rPr>
+          <w:lang w:val="en-US"/>
+        </w:rPr>
+      </w:pPr>
+      <w:r>
+        <w:rPr>
+          <w:lang w:val="en-US"/>
+        </w:rPr>
+        <w:t>get</w:t>
+      </w:r>
+      <w:r>
+        <w:rPr>
+          <w:lang w:val="en-US"/>
+        </w:rPr>
+        <w:t>Mean</w:t>
+      </w:r>
+      <w:r>
+        <w:rPr>
+          <w:lang w:val="en-US"/>
+        </w:rPr>
+        <w:t>Energy</w:t>
+      </w:r>
+      <w:r>
+        <w:rPr>
+          <w:lang w:val="en-US"/>
+        </w:rPr>
+        <w:t xml:space="preserve"> – return</w:t>
+      </w:r>
+      <w:r>
+        <w:rPr>
+          <w:lang w:val="en-US"/>
+        </w:rPr>
+        <w:t>s</w:t>
+      </w:r>
+      <w:r>
+        <w:rPr>
+          <w:lang w:val="en-US"/>
+        </w:rPr>
+        <w:t xml:space="preserve"> the energy</w:t>
+      </w:r>
+      <w:r>
+        <w:rPr>
+          <w:lang w:val="en-US"/>
+        </w:rPr>
+        <w:t xml:space="preserve"> in a specified band</w:t>
+      </w:r>
+      <w:r>
+        <w:rPr>
+          <w:lang w:val="en-US"/>
+        </w:rPr>
+        <w:t>. Energy data is saved locally</w:t>
+      </w:r>
+      <w:r>
+        <w:rPr>
+          <w:lang w:val="en-US"/>
+        </w:rPr>
+        <w:t xml:space="preserve">. </w:t>
+      </w:r>
+      <w:r>
+        <w:rPr>
+          <w:lang w:val="en-US"/>
+        </w:rPr>
+        <w:t>This program is</w:t>
       </w:r>
       <w:r>
         <w:rPr>
@@ -102,17 +344,49 @@
         </w:rPr>
         <w:t xml:space="preserve"> </w:t>
       </w:r>
-      <w:r>
-        <w:rPr>
-          <w:lang w:val="en-US"/>
-        </w:rPr>
-        <w:t>specifications of the monitor that was used to display the images</w:t>
-      </w:r>
-    </w:p>
-    <w:p>
-      <w:pPr>
-        <w:pStyle w:val="ListParagraph"/>
-        <w:ind w:left="1080"/>
+      <w:proofErr w:type="gramStart"/>
+      <w:r>
+        <w:rPr>
+          <w:lang w:val="en-US"/>
+        </w:rPr>
+        <w:t>called by</w:t>
+      </w:r>
+      <w:proofErr w:type="gramEnd"/>
+      <w:r>
+        <w:rPr>
+          <w:lang w:val="en-US"/>
+        </w:rPr>
+        <w:t xml:space="preserve"> </w:t>
+      </w:r>
+      <w:r>
+        <w:rPr>
+          <w:lang w:val="en-US"/>
+        </w:rPr>
+        <w:t>displaySingleChannelNaturalImages</w:t>
+      </w:r>
+      <w:r>
+        <w:rPr>
+          <w:lang w:val="en-US"/>
+        </w:rPr>
+        <w:t xml:space="preserve"> and </w:t>
+      </w:r>
+      <w:r>
+        <w:rPr>
+          <w:lang w:val="en-US"/>
+        </w:rPr>
+        <w:t>a</w:t>
+      </w:r>
+      <w:r>
+        <w:rPr>
+          <w:lang w:val="en-US"/>
+        </w:rPr>
+        <w:t>nalyzeData.</w:t>
+      </w:r>
+    </w:p>
+    <w:p>
+      <w:pPr>
+        <w:pStyle w:val="ListParagraph"/>
+        <w:ind w:left="1069"/>
         <w:rPr>
           <w:lang w:val="en-US"/>
         </w:rPr>
@@ -133,7 +407,7 @@
         <w:rPr>
           <w:lang w:val="en-US"/>
         </w:rPr>
-        <w:t>Programs to view data and images</w:t>
+        <w:t>Programs to get tuning functions</w:t>
       </w:r>
     </w:p>
     <w:p>
@@ -147,67 +421,11 @@
           <w:lang w:val="en-US"/>
         </w:rPr>
       </w:pPr>
-      <w:proofErr w:type="spellStart"/>
-      <w:r>
-        <w:rPr>
-          <w:lang w:val="en-US"/>
-        </w:rPr>
-        <w:t>displaySingleChannelNaturalImages</w:t>
-      </w:r>
-      <w:proofErr w:type="spellEnd"/>
-      <w:r>
-        <w:rPr>
-          <w:lang w:val="en-US"/>
-        </w:rPr>
-        <w:t xml:space="preserve"> –</w:t>
-      </w:r>
-      <w:r>
-        <w:rPr>
-          <w:lang w:val="en-US"/>
-        </w:rPr>
-        <w:t xml:space="preserve"> A GUI to</w:t>
-      </w:r>
-      <w:r>
-        <w:rPr>
-          <w:lang w:val="en-US"/>
-        </w:rPr>
-        <w:t xml:space="preserve"> display raster plots</w:t>
-      </w:r>
-      <w:r>
-        <w:rPr>
-          <w:lang w:val="en-US"/>
-        </w:rPr>
-        <w:t xml:space="preserve">, </w:t>
-      </w:r>
-      <w:r>
-        <w:rPr>
-          <w:lang w:val="en-US"/>
-        </w:rPr>
-        <w:t xml:space="preserve">ERPs and TF plots </w:t>
-      </w:r>
-      <w:r>
-        <w:rPr>
-          <w:lang w:val="en-US"/>
-        </w:rPr>
-        <w:t>for the specified dataset.</w:t>
-      </w:r>
-      <w:r>
-        <w:rPr>
-          <w:lang w:val="en-US"/>
-        </w:rPr>
-        <w:t xml:space="preserve"> The data is assumed to be outside this folder in a separate folder called data. </w:t>
-      </w:r>
-      <w:r>
-        <w:rPr>
-          <w:lang w:val="en-US"/>
-        </w:rPr>
-        <w:t xml:space="preserve">The data folder contains subfolders </w:t>
-      </w:r>
-      <w:r>
-        <w:rPr>
-          <w:lang w:val="en-US"/>
-        </w:rPr>
-        <w:t>containing monkey data, RF centers and images.</w:t>
+      <w:r>
+        <w:rPr>
+          <w:lang w:val="en-US"/>
+        </w:rPr>
+        <w:t>getPredictedGamma</w:t>
       </w:r>
     </w:p>
     <w:p>
@@ -221,45 +439,11 @@
           <w:lang w:val="en-US"/>
         </w:rPr>
       </w:pPr>
-      <w:proofErr w:type="spellStart"/>
-      <w:r>
-        <w:rPr>
-          <w:lang w:val="en-US"/>
-        </w:rPr>
-        <w:t>getImagePatches</w:t>
-      </w:r>
-      <w:proofErr w:type="spellEnd"/>
-      <w:r>
-        <w:rPr>
-          <w:lang w:val="en-US"/>
-        </w:rPr>
-        <w:t xml:space="preserve"> – returns </w:t>
-      </w:r>
-      <w:r>
-        <w:rPr>
-          <w:lang w:val="en-US"/>
-        </w:rPr>
-        <w:t xml:space="preserve">a portion of the image that is centered around the RF of </w:t>
-      </w:r>
-      <w:r>
-        <w:rPr>
-          <w:lang w:val="en-US"/>
-        </w:rPr>
-        <w:t xml:space="preserve">a specified electrode. Called by </w:t>
-      </w:r>
-      <w:proofErr w:type="spellStart"/>
-      <w:r>
-        <w:rPr>
-          <w:lang w:val="en-US"/>
-        </w:rPr>
-        <w:t>displaySingleChannelNaturalImages</w:t>
-      </w:r>
-      <w:proofErr w:type="spellEnd"/>
-      <w:r>
-        <w:rPr>
-          <w:lang w:val="en-US"/>
-        </w:rPr>
-        <w:t>.</w:t>
+      <w:r>
+        <w:rPr>
+          <w:lang w:val="en-US"/>
+        </w:rPr>
+        <w:t>plotGammaTuningCurves</w:t>
       </w:r>
     </w:p>
     <w:p>
@@ -292,13 +476,7 @@
         <w:rPr>
           <w:lang w:val="en-US"/>
         </w:rPr>
-        <w:t>save</w:t>
-      </w:r>
-      <w:r>
-        <w:rPr>
-          <w:lang w:val="en-US"/>
-        </w:rPr>
-        <w:t xml:space="preserve"> gamma</w:t>
+        <w:t>represent image patches as gratings or hues</w:t>
       </w:r>
     </w:p>
     <w:p>
@@ -312,103 +490,117 @@
           <w:lang w:val="en-US"/>
         </w:rPr>
       </w:pPr>
-      <w:proofErr w:type="spellStart"/>
-      <w:r>
-        <w:rPr>
-          <w:lang w:val="en-US"/>
-        </w:rPr>
-        <w:t>get</w:t>
-      </w:r>
-      <w:r>
-        <w:rPr>
-          <w:lang w:val="en-US"/>
-        </w:rPr>
-        <w:t>Mean</w:t>
-      </w:r>
-      <w:r>
-        <w:rPr>
-          <w:lang w:val="en-US"/>
-        </w:rPr>
-        <w:t>Energy</w:t>
-      </w:r>
-      <w:proofErr w:type="spellEnd"/>
-      <w:r>
-        <w:rPr>
-          <w:lang w:val="en-US"/>
-        </w:rPr>
-        <w:t xml:space="preserve"> – return</w:t>
-      </w:r>
-      <w:r>
-        <w:rPr>
-          <w:lang w:val="en-US"/>
-        </w:rPr>
-        <w:t>s</w:t>
-      </w:r>
-      <w:r>
-        <w:rPr>
-          <w:lang w:val="en-US"/>
-        </w:rPr>
-        <w:t xml:space="preserve"> the energy</w:t>
-      </w:r>
-      <w:r>
-        <w:rPr>
-          <w:lang w:val="en-US"/>
-        </w:rPr>
-        <w:t xml:space="preserve"> in a specified band</w:t>
-      </w:r>
-      <w:r>
-        <w:rPr>
-          <w:lang w:val="en-US"/>
-        </w:rPr>
-        <w:t>. Energy data is saved locally</w:t>
-      </w:r>
-      <w:r>
-        <w:rPr>
-          <w:lang w:val="en-US"/>
-        </w:rPr>
-        <w:t xml:space="preserve">. Can be called by </w:t>
-      </w:r>
-      <w:proofErr w:type="spellStart"/>
+      <w:r>
+        <w:rPr>
+          <w:lang w:val="en-US"/>
+        </w:rPr>
+        <w:t>getSingleImageParameters</w:t>
+      </w:r>
+    </w:p>
+    <w:p>
+      <w:pPr>
+        <w:pStyle w:val="ListParagraph"/>
+        <w:numPr>
+          <w:ilvl w:val="1"/>
+          <w:numId w:val="1"/>
+        </w:numPr>
+        <w:rPr>
+          <w:lang w:val="en-US"/>
+        </w:rPr>
+      </w:pPr>
+      <w:r>
+        <w:rPr>
+          <w:lang w:val="en-US"/>
+        </w:rPr>
+        <w:t>runGetSingleImageParameters – also saves the fitted parameters locally</w:t>
+      </w:r>
+    </w:p>
+    <w:p>
+      <w:pPr>
+        <w:pStyle w:val="ListParagraph"/>
+        <w:ind w:left="1069"/>
+        <w:rPr>
+          <w:lang w:val="en-US"/>
+        </w:rPr>
+      </w:pPr>
+    </w:p>
+    <w:p>
+      <w:pPr>
+        <w:pStyle w:val="ListParagraph"/>
+        <w:numPr>
+          <w:ilvl w:val="0"/>
+          <w:numId w:val="1"/>
+        </w:numPr>
+        <w:rPr>
+          <w:lang w:val="en-US"/>
+        </w:rPr>
+      </w:pPr>
+      <w:r>
+        <w:rPr>
+          <w:lang w:val="en-US"/>
+        </w:rPr>
+        <w:t xml:space="preserve">Programs to </w:t>
+      </w:r>
+      <w:r>
+        <w:rPr>
+          <w:lang w:val="en-US"/>
+        </w:rPr>
+        <w:t xml:space="preserve">get </w:t>
+      </w:r>
+      <w:r>
+        <w:rPr>
+          <w:lang w:val="en-US"/>
+        </w:rPr>
+        <w:t xml:space="preserve">and display </w:t>
+      </w:r>
+      <w:r>
+        <w:rPr>
+          <w:lang w:val="en-US"/>
+        </w:rPr>
+        <w:t>correlations between real and predicted gamma</w:t>
+      </w:r>
+    </w:p>
+    <w:p>
+      <w:pPr>
+        <w:pStyle w:val="ListParagraph"/>
+        <w:numPr>
+          <w:ilvl w:val="1"/>
+          <w:numId w:val="1"/>
+        </w:numPr>
+        <w:rPr>
+          <w:lang w:val="en-US"/>
+        </w:rPr>
+      </w:pPr>
+      <w:r>
+        <w:rPr>
+          <w:lang w:val="en-US"/>
+        </w:rPr>
+        <w:t>a</w:t>
+      </w:r>
+      <w:r>
+        <w:rPr>
+          <w:lang w:val="en-US"/>
+        </w:rPr>
+        <w:t>nalyzeData</w:t>
+      </w:r>
+    </w:p>
+    <w:p>
+      <w:pPr>
+        <w:pStyle w:val="ListParagraph"/>
+        <w:numPr>
+          <w:ilvl w:val="1"/>
+          <w:numId w:val="1"/>
+        </w:numPr>
+        <w:rPr>
+          <w:lang w:val="en-US"/>
+        </w:rPr>
+      </w:pPr>
       <w:r>
         <w:rPr>
           <w:lang w:val="en-US"/>
         </w:rPr>
         <w:t>runAnalyzeData</w:t>
       </w:r>
-      <w:proofErr w:type="spellEnd"/>
-      <w:r>
-        <w:rPr>
-          <w:lang w:val="en-US"/>
-        </w:rPr>
-        <w:t xml:space="preserve"> (see below).</w:t>
-      </w:r>
-    </w:p>
-    <w:p>
-      <w:pPr>
-        <w:pStyle w:val="ListParagraph"/>
-        <w:ind w:left="1069"/>
-        <w:rPr>
-          <w:lang w:val="en-US"/>
-        </w:rPr>
-      </w:pPr>
-    </w:p>
-    <w:p>
-      <w:pPr>
-        <w:pStyle w:val="ListParagraph"/>
-        <w:numPr>
-          <w:ilvl w:val="0"/>
-          <w:numId w:val="1"/>
-        </w:numPr>
-        <w:rPr>
-          <w:lang w:val="en-US"/>
-        </w:rPr>
-      </w:pPr>
-      <w:r>
-        <w:rPr>
-          <w:lang w:val="en-US"/>
-        </w:rPr>
-        <w:t>Programs to get tuning functions</w:t>
-      </w:r>
     </w:p>
     <w:p>
       <w:pPr>
@@ -421,184 +613,12 @@
           <w:lang w:val="en-US"/>
         </w:rPr>
       </w:pPr>
-      <w:proofErr w:type="spellStart"/>
-      <w:r>
-        <w:rPr>
-          <w:lang w:val="en-US"/>
-        </w:rPr>
-        <w:t>getPredictedGamma</w:t>
-      </w:r>
-      <w:proofErr w:type="spellEnd"/>
-    </w:p>
-    <w:p>
-      <w:pPr>
-        <w:pStyle w:val="ListParagraph"/>
-        <w:numPr>
-          <w:ilvl w:val="1"/>
-          <w:numId w:val="1"/>
-        </w:numPr>
-        <w:rPr>
-          <w:lang w:val="en-US"/>
-        </w:rPr>
-      </w:pPr>
-      <w:proofErr w:type="spellStart"/>
-      <w:r>
-        <w:rPr>
-          <w:lang w:val="en-US"/>
-        </w:rPr>
-        <w:t>plotGammaTuningCurves</w:t>
-      </w:r>
-      <w:proofErr w:type="spellEnd"/>
-    </w:p>
-    <w:p>
-      <w:pPr>
-        <w:pStyle w:val="ListParagraph"/>
-        <w:ind w:left="1069"/>
-        <w:rPr>
-          <w:lang w:val="en-US"/>
-        </w:rPr>
-      </w:pPr>
-    </w:p>
-    <w:p>
-      <w:pPr>
-        <w:pStyle w:val="ListParagraph"/>
-        <w:numPr>
-          <w:ilvl w:val="0"/>
-          <w:numId w:val="1"/>
-        </w:numPr>
-        <w:rPr>
-          <w:lang w:val="en-US"/>
-        </w:rPr>
-      </w:pPr>
-      <w:r>
-        <w:rPr>
-          <w:lang w:val="en-US"/>
-        </w:rPr>
-        <w:t xml:space="preserve">Programs to </w:t>
-      </w:r>
-      <w:r>
-        <w:rPr>
-          <w:lang w:val="en-US"/>
-        </w:rPr>
-        <w:t>represent image patches as gratings or hues</w:t>
-      </w:r>
-    </w:p>
-    <w:p>
-      <w:pPr>
-        <w:pStyle w:val="ListParagraph"/>
-        <w:numPr>
-          <w:ilvl w:val="1"/>
-          <w:numId w:val="1"/>
-        </w:numPr>
-        <w:rPr>
-          <w:lang w:val="en-US"/>
-        </w:rPr>
-      </w:pPr>
-      <w:proofErr w:type="spellStart"/>
-      <w:r>
-        <w:rPr>
-          <w:lang w:val="en-US"/>
-        </w:rPr>
-        <w:t>getSingleImageParameters</w:t>
-      </w:r>
-      <w:proofErr w:type="spellEnd"/>
-    </w:p>
-    <w:p>
-      <w:pPr>
-        <w:pStyle w:val="ListParagraph"/>
-        <w:numPr>
-          <w:ilvl w:val="1"/>
-          <w:numId w:val="1"/>
-        </w:numPr>
-        <w:rPr>
-          <w:lang w:val="en-US"/>
-        </w:rPr>
-      </w:pPr>
-      <w:proofErr w:type="spellStart"/>
-      <w:r>
-        <w:rPr>
-          <w:lang w:val="en-US"/>
-        </w:rPr>
-        <w:t>runGetSingleImageParameters</w:t>
-      </w:r>
-      <w:proofErr w:type="spellEnd"/>
-      <w:r>
-        <w:rPr>
-          <w:lang w:val="en-US"/>
-        </w:rPr>
-        <w:t xml:space="preserve"> – also saves the fitted parameters locally</w:t>
-      </w:r>
-    </w:p>
-    <w:p>
-      <w:pPr>
-        <w:pStyle w:val="ListParagraph"/>
-        <w:ind w:left="1069"/>
-        <w:rPr>
-          <w:lang w:val="en-US"/>
-        </w:rPr>
-      </w:pPr>
-    </w:p>
-    <w:p>
-      <w:pPr>
-        <w:pStyle w:val="ListParagraph"/>
-        <w:numPr>
-          <w:ilvl w:val="0"/>
-          <w:numId w:val="1"/>
-        </w:numPr>
-        <w:rPr>
-          <w:lang w:val="en-US"/>
-        </w:rPr>
-      </w:pPr>
-      <w:r>
-        <w:rPr>
-          <w:lang w:val="en-US"/>
-        </w:rPr>
-        <w:t xml:space="preserve">Programs to </w:t>
-      </w:r>
-      <w:r>
-        <w:rPr>
-          <w:lang w:val="en-US"/>
-        </w:rPr>
-        <w:t xml:space="preserve">get </w:t>
-      </w:r>
-      <w:r>
-        <w:rPr>
-          <w:lang w:val="en-US"/>
-        </w:rPr>
-        <w:t xml:space="preserve">and display </w:t>
-      </w:r>
-      <w:r>
-        <w:rPr>
-          <w:lang w:val="en-US"/>
-        </w:rPr>
-        <w:t>correlations between real and predicted gamma</w:t>
-      </w:r>
-    </w:p>
-    <w:p>
-      <w:pPr>
-        <w:pStyle w:val="ListParagraph"/>
-        <w:numPr>
-          <w:ilvl w:val="1"/>
-          <w:numId w:val="1"/>
-        </w:numPr>
-        <w:rPr>
-          <w:lang w:val="en-US"/>
-        </w:rPr>
-      </w:pPr>
-      <w:proofErr w:type="spellStart"/>
-      <w:r>
-        <w:rPr>
-          <w:lang w:val="en-US"/>
-        </w:rPr>
-        <w:t>a</w:t>
-      </w:r>
-      <w:r>
-        <w:rPr>
-          <w:lang w:val="en-US"/>
-        </w:rPr>
-        <w:t>nalyzeData</w:t>
-      </w:r>
-      <w:proofErr w:type="spellEnd"/>
+      <w:r>
+        <w:rPr>
+          <w:lang w:val="en-US"/>
+        </w:rPr>
+        <w:t>getAllCorrelations</w:t>
+      </w:r>
     </w:p>
     <w:p>
       <w:pPr>

</xml_diff>

<commit_message>
Minor modifications to incorporate the new changes
</commit_message>
<xml_diff>
--- a/ReadMe.docx
+++ b/ReadMe.docx
@@ -342,21 +342,7 @@
         <w:rPr>
           <w:lang w:val="en-US"/>
         </w:rPr>
-        <w:t xml:space="preserve"> </w:t>
-      </w:r>
-      <w:proofErr w:type="gramStart"/>
-      <w:r>
-        <w:rPr>
-          <w:lang w:val="en-US"/>
-        </w:rPr>
-        <w:t>called by</w:t>
-      </w:r>
-      <w:proofErr w:type="gramEnd"/>
-      <w:r>
-        <w:rPr>
-          <w:lang w:val="en-US"/>
-        </w:rPr>
-        <w:t xml:space="preserve"> </w:t>
+        <w:t xml:space="preserve"> called by </w:t>
       </w:r>
       <w:r>
         <w:rPr>
@@ -512,7 +498,13 @@
         <w:rPr>
           <w:lang w:val="en-US"/>
         </w:rPr>
-        <w:t>runGetSingleImageParameters – also saves the fitted parameters locally</w:t>
+        <w:t xml:space="preserve">runGetSingleImageParameters – </w:t>
+      </w:r>
+      <w:r>
+        <w:rPr>
+          <w:lang w:val="en-US"/>
+        </w:rPr>
+        <w:t>checks the performance of getSingleImageParameters</w:t>
       </w:r>
     </w:p>
     <w:p>

</xml_diff>